<commit_message>
added a how to play and changed moves addition
</commit_message>
<xml_diff>
--- a/how_to_play.docx
+++ b/how_to_play.docx
@@ -3,8 +3,21 @@
 <w:document xmlns:wpc="http://schemas.microsoft.com/office/word/2010/wordprocessingCanvas" xmlns:cx="http://schemas.microsoft.com/office/drawing/2014/chartex" xmlns:cx1="http://schemas.microsoft.com/office/drawing/2015/9/8/chartex" xmlns:cx2="http://schemas.microsoft.com/office/drawing/2015/10/21/chartex" xmlns:cx3="http://schemas.microsoft.com/office/drawing/2016/5/9/chartex" xmlns:cx4="http://schemas.microsoft.com/office/drawing/2016/5/10/chartex" xmlns:cx5="http://schemas.microsoft.com/office/drawing/2016/5/11/chartex" xmlns:cx6="http://schemas.microsoft.com/office/drawing/2016/5/12/chartex" xmlns:cx7="http://schemas.microsoft.com/office/drawing/2016/5/13/chartex" xmlns:cx8="http://schemas.microsoft.com/office/drawing/2016/5/14/chartex" xmlns:mc="http://schemas.openxmlformats.org/markup-compatibility/2006" xmlns:aink="http://schemas.microsoft.com/office/drawing/2016/ink" xmlns:am3d="http://schemas.microsoft.com/office/drawing/2017/model3d" xmlns:o="urn:schemas-microsoft-com:office:office" xmlns:r="http://schemas.openxmlformats.org/officeDocument/2006/relationships" xmlns:m="http://schemas.openxmlformats.org/officeDocument/2006/math" xmlns:v="urn:schemas-microsoft-com:vml" xmlns:wp14="http://schemas.microsoft.com/office/word/2010/wordprocessingDrawing" xmlns:wp="http://schemas.openxmlformats.org/drawingml/2006/wordprocessingDrawing" xmlns:w10="urn:schemas-microsoft-com:office:word" xmlns:w="http://schemas.openxmlformats.org/wordprocessingml/2006/main" xmlns:w14="http://schemas.microsoft.com/office/word/2010/wordml" xmlns:w15="http://schemas.microsoft.com/office/word/2012/wordml" xmlns:w16cid="http://schemas.microsoft.com/office/word/2016/wordml/cid" xmlns:w16se="http://schemas.microsoft.com/office/word/2015/wordml/symex" xmlns:wpg="http://schemas.microsoft.com/office/word/2010/wordprocessingGroup" xmlns:wpi="http://schemas.microsoft.com/office/word/2010/wordprocessingInk" xmlns:wne="http://schemas.microsoft.com/office/word/2006/wordml" xmlns:wps="http://schemas.microsoft.com/office/word/2010/wordprocessingShape" mc:Ignorable="w14 w15 w16se w16cid wp14">
   <w:body>
     <w:p>
-      <w:r>
-        <w:t xml:space="preserve">SubSweeper is a game where you have to find four submarines that are hidden throughout the board. </w:t>
+      <w:proofErr w:type="spellStart"/>
+      <w:r>
+        <w:t>SubSweeper</w:t>
+      </w:r>
+      <w:proofErr w:type="spellEnd"/>
+      <w:r>
+        <w:t xml:space="preserve"> is a game where you </w:t>
+      </w:r>
+      <w:proofErr w:type="gramStart"/>
+      <w:r>
+        <w:t>have to</w:t>
+      </w:r>
+      <w:proofErr w:type="gramEnd"/>
+      <w:r>
+        <w:t xml:space="preserve"> find four submarines that are hidden throughout the board. </w:t>
       </w:r>
       <w:r>
         <w:t>Each game has four submarine sizes that span one</w:t>
@@ -16,183 +29,235 @@
         <w:t xml:space="preserve"> two, three, and four squares,</w:t>
       </w:r>
       <w:r>
-        <w:t xml:space="preserve"> as well as four different board sizes: a 4 x 4, a 5 x 5, a 6 x 6, and a 7 x 7. </w:t>
-      </w:r>
-      <w:r>
-        <w:t>\n</w:t>
-      </w:r>
-      <w:r>
-        <w:t xml:space="preserve">The goal of the game is to click the buttons and hit all the submarines while maximizing your </w:t>
-      </w:r>
-      <w:r>
-        <w:t xml:space="preserve">final score or </w:t>
-      </w:r>
-      <w:r>
-        <w:t>accuracy</w:t>
-      </w:r>
-      <w:r>
-        <w:t>.</w:t>
-      </w:r>
-      <w:r>
-        <w:t xml:space="preserve"> It is dependent on the size of the board and the number of moves you have made. The maximum is hundred, while the minimum is 0.</w:t>
+        <w:t xml:space="preserve"> as well as four different board sizes: a 4 x 4, a 5 x 5, a 6 x 6, and a 7 x 7.</w:t>
+      </w:r>
+    </w:p>
+    <w:p/>
+    <w:p>
+      <w:r>
+        <w:t>There are four submarines of sizes one, two, three, and four</w:t>
+      </w:r>
+      <w:r>
+        <w:t xml:space="preserve"> hidden in the board</w:t>
+      </w:r>
+      <w:r>
+        <w:t xml:space="preserve">. </w:t>
+      </w:r>
+      <w:r>
+        <w:t>Select a board size, and dwell with your eyes or click to fire.</w:t>
+      </w:r>
+    </w:p>
+    <w:p>
+      <w:r>
+        <w:t xml:space="preserve">When you hit, you will see a flash. </w:t>
       </w:r>
       <w:r>
         <w:t xml:space="preserve"> </w:t>
       </w:r>
       <w:r>
-        <w:t>To hit, you must dwell or click on a certain button on the board.</w:t>
+        <w:t>After you hit every part of the submarine, it sinks and the whole sub will be revealed.</w:t>
+      </w:r>
+    </w:p>
+    <w:p>
+      <w:r>
+        <w:t xml:space="preserve">The game ends when you have sunk all four submarines. </w:t>
+      </w:r>
+    </w:p>
+    <w:p>
+      <w:r>
+        <w:t>Go on and test your accuracy.</w:t>
       </w:r>
       <w:r>
         <w:t xml:space="preserve"> </w:t>
       </w:r>
       <w:r>
-        <w:t>\n________________</w:t>
-      </w:r>
-      <w:r>
-        <w:t>\n</w:t>
-      </w:r>
-      <w:r>
-        <w:t>When</w:t>
-      </w:r>
-      <w:r>
-        <w:t xml:space="preserve"> you hit</w:t>
-      </w:r>
-      <w:r>
-        <w:t xml:space="preserve"> a part of a submarine</w:t>
-      </w:r>
-      <w:r>
-        <w:t xml:space="preserve">, </w:t>
-      </w:r>
-      <w:r>
-        <w:t>you will see</w:t>
-      </w:r>
-      <w:r>
-        <w:t xml:space="preserve"> </w:t>
-      </w:r>
-      <w:r>
-        <w:t>____.</w:t>
-      </w:r>
-      <w:r>
-        <w:t xml:space="preserve"> </w:t>
-      </w:r>
-      <w:r>
-        <w:t xml:space="preserve">When </w:t>
-      </w:r>
-      <w:r>
-        <w:t xml:space="preserve">you hit every part, </w:t>
-      </w:r>
-      <w:r>
-        <w:t>you will see the entire sub.</w:t>
-      </w:r>
-      <w:r>
-        <w:t xml:space="preserve"> If you miss, </w:t>
-      </w:r>
-      <w:r>
-        <w:t>you will not see</w:t>
-      </w:r>
-      <w:r>
-        <w:t xml:space="preserve"> anything</w:t>
-      </w:r>
-      <w:r>
-        <w:t xml:space="preserve">. </w:t>
-      </w:r>
-      <w:r>
-        <w:t>So,</w:t>
-      </w:r>
-      <w:r>
-        <w:t xml:space="preserve"> </w:t>
-      </w:r>
-      <w:r>
-        <w:t xml:space="preserve">you </w:t>
-      </w:r>
-      <w:r>
-        <w:t>must remember</w:t>
-      </w:r>
-      <w:r>
-        <w:t xml:space="preserve"> where you have </w:t>
-      </w:r>
-      <w:r>
-        <w:t>already clicked</w:t>
-      </w:r>
-      <w:r>
-        <w:t xml:space="preserve">. After you have </w:t>
-      </w:r>
-      <w:r>
-        <w:t>sunk</w:t>
-      </w:r>
-      <w:r>
-        <w:t xml:space="preserve"> all four s</w:t>
-      </w:r>
-      <w:r>
-        <w:t>ubs</w:t>
-      </w:r>
-      <w:r>
-        <w:t xml:space="preserve">, the whole board will turn blue, and </w:t>
-      </w:r>
-      <w:r>
-        <w:t>you</w:t>
-      </w:r>
-      <w:r>
-        <w:t xml:space="preserve"> will see your </w:t>
-      </w:r>
-      <w:r>
-        <w:t xml:space="preserve">final score </w:t>
-      </w:r>
-      <w:r>
-        <w:t>or</w:t>
-      </w:r>
-      <w:r>
-        <w:t xml:space="preserve"> accuracy</w:t>
-      </w:r>
-      <w:r>
-        <w:t>.</w:t>
-      </w:r>
-      <w:r>
-        <w:t xml:space="preserve"> \n</w:t>
-      </w:r>
-      <w:r>
-        <w:t>During the game, if you need to stop and think you can use t</w:t>
-      </w:r>
-      <w:r>
-        <w:t>he pause button (</w:t>
-      </w:r>
-      <w:r>
-        <w:t>____</w:t>
-      </w:r>
-      <w:r>
-        <w:t>)</w:t>
-      </w:r>
-      <w:r>
-        <w:t xml:space="preserve">. It </w:t>
-      </w:r>
-      <w:r>
-        <w:t xml:space="preserve">lets you pause and plan your moves. Press play </w:t>
-      </w:r>
-      <w:r>
-        <w:t>(_____)</w:t>
-      </w:r>
-      <w:r>
-        <w:t xml:space="preserve"> to resume. The exit button (</w:t>
-      </w:r>
-      <w:r>
-        <w:t>____</w:t>
-      </w:r>
-      <w:r>
-        <w:t>) allows you to close the game entirely. Finally, the New Game button</w:t>
-      </w:r>
-      <w:r>
-        <w:t xml:space="preserve"> </w:t>
-      </w:r>
-      <w:r>
-        <w:t>takes you back to the home page so you can select a board size and start a new game.</w:t>
-      </w:r>
-      <w:r>
-        <w:t xml:space="preserve"> \n</w:t>
+        <w:t>Enjoy!</w:t>
       </w:r>
       <w:bookmarkStart w:id="0" w:name="_GoBack"/>
       <w:bookmarkEnd w:id="0"/>
-      <w:r>
-        <w:t>Enjoy!</w:t>
+    </w:p>
+    <w:p>
+      <w:r>
+        <w:t xml:space="preserve"> </w:t>
+      </w:r>
+    </w:p>
+    <w:p>
+      <w:r>
+        <w:t xml:space="preserve">The goal of the game is to click the buttons and hit all the submarines while maximizing your </w:t>
+      </w:r>
+      <w:r>
+        <w:t xml:space="preserve">final score or </w:t>
+      </w:r>
+      <w:r>
+        <w:t>accuracy</w:t>
+      </w:r>
+      <w:r>
+        <w:t>.</w:t>
+      </w:r>
+      <w:r>
+        <w:t xml:space="preserve"> It is dependent on the size of the board and the number of moves you have made. The maximum is hundred, while the minimum is 0.</w:t>
+      </w:r>
+      <w:r>
+        <w:t xml:space="preserve"> </w:t>
+      </w:r>
+      <w:r>
+        <w:t>To hit, you must dwell or click on a certain button on the board.</w:t>
+      </w:r>
+    </w:p>
+    <w:p>
+      <w:r>
+        <w:t>_________________</w:t>
+      </w:r>
+    </w:p>
+    <w:p>
+      <w:r>
+        <w:t>When</w:t>
+      </w:r>
+      <w:r>
+        <w:t xml:space="preserve"> you hit</w:t>
+      </w:r>
+      <w:r>
+        <w:t xml:space="preserve"> a part of a submarine</w:t>
+      </w:r>
+      <w:r>
+        <w:t xml:space="preserve">, </w:t>
+      </w:r>
+      <w:r>
+        <w:t>you will see</w:t>
+      </w:r>
+      <w:r>
+        <w:t xml:space="preserve"> </w:t>
+      </w:r>
+      <w:r>
+        <w:t>____.</w:t>
+      </w:r>
+      <w:r>
+        <w:t xml:space="preserve"> </w:t>
+      </w:r>
+      <w:r>
+        <w:t xml:space="preserve">When </w:t>
+      </w:r>
+      <w:r>
+        <w:t xml:space="preserve">you hit every part, </w:t>
+      </w:r>
+      <w:r>
+        <w:t>you will see the entire sub.</w:t>
+      </w:r>
+      <w:r>
+        <w:t xml:space="preserve"> If you miss, </w:t>
+      </w:r>
+      <w:r>
+        <w:t>you will not see</w:t>
+      </w:r>
+      <w:r>
+        <w:t xml:space="preserve"> anything</w:t>
+      </w:r>
+      <w:r>
+        <w:t xml:space="preserve">. </w:t>
+      </w:r>
+      <w:r>
+        <w:t>So,</w:t>
+      </w:r>
+      <w:r>
+        <w:t xml:space="preserve"> </w:t>
+      </w:r>
+      <w:r>
+        <w:t xml:space="preserve">you </w:t>
+      </w:r>
+      <w:r>
+        <w:t>must remember</w:t>
+      </w:r>
+      <w:r>
+        <w:t xml:space="preserve"> where you have </w:t>
+      </w:r>
+      <w:r>
+        <w:t>already clicked</w:t>
+      </w:r>
+      <w:r>
+        <w:t xml:space="preserve">. After you have </w:t>
+      </w:r>
+      <w:r>
+        <w:t>sunk</w:t>
+      </w:r>
+      <w:r>
+        <w:t xml:space="preserve"> all four s</w:t>
+      </w:r>
+      <w:r>
+        <w:t>ubs</w:t>
+      </w:r>
+      <w:r>
+        <w:t xml:space="preserve">, the whole board will turn blue, and </w:t>
+      </w:r>
+      <w:r>
+        <w:t>you</w:t>
+      </w:r>
+      <w:r>
+        <w:t xml:space="preserve"> will see your </w:t>
+      </w:r>
+      <w:r>
+        <w:t xml:space="preserve">final score </w:t>
+      </w:r>
+      <w:r>
+        <w:t>or</w:t>
+      </w:r>
+      <w:r>
+        <w:t xml:space="preserve"> accuracy</w:t>
+      </w:r>
+      <w:r>
+        <w:t>.</w:t>
+      </w:r>
+    </w:p>
+    <w:p>
+      <w:proofErr w:type="spellStart"/>
+      <w:r>
+        <w:t>During</w:t>
+      </w:r>
+      <w:proofErr w:type="spellEnd"/>
+      <w:r>
+        <w:t xml:space="preserve"> the game, if you need to stop and think you can use t</w:t>
+      </w:r>
+      <w:r>
+        <w:t>he pause button (</w:t>
+      </w:r>
+      <w:r>
+        <w:t>____</w:t>
+      </w:r>
+      <w:r>
+        <w:t>)</w:t>
+      </w:r>
+      <w:r>
+        <w:t xml:space="preserve">. It </w:t>
+      </w:r>
+      <w:r>
+        <w:t xml:space="preserve">lets you pause and plan your moves. Press play </w:t>
+      </w:r>
+      <w:r>
+        <w:t>(_____)</w:t>
+      </w:r>
+      <w:r>
+        <w:t xml:space="preserve"> to resume. The exit button (</w:t>
+      </w:r>
+      <w:r>
+        <w:t>____</w:t>
+      </w:r>
+      <w:r>
+        <w:t>) allows you to close the game entirely. Finally, the New Game button</w:t>
+      </w:r>
+      <w:r>
+        <w:t xml:space="preserve"> </w:t>
+      </w:r>
+      <w:r>
+        <w:t>takes you back to the home page so you can select a board size and start a new game.</w:t>
+      </w:r>
+    </w:p>
+    <w:p>
+      <w:proofErr w:type="spellStart"/>
+      <w:r>
+        <w:t>Enjoy</w:t>
+      </w:r>
+      <w:proofErr w:type="spellEnd"/>
+      <w:r>
+        <w:t>!</w:t>
       </w:r>
     </w:p>
     <w:sectPr>

</xml_diff>

<commit_message>
changed layout of How to Play box and color scheme
</commit_message>
<xml_diff>
--- a/how_to_play.docx
+++ b/how_to_play.docx
@@ -33,54 +33,7 @@
       </w:r>
     </w:p>
     <w:p/>
-    <w:p>
-      <w:r>
-        <w:t>There are four submarines of sizes one, two, three, and four</w:t>
-      </w:r>
-      <w:r>
-        <w:t xml:space="preserve"> hidden in the board</w:t>
-      </w:r>
-      <w:r>
-        <w:t xml:space="preserve">. </w:t>
-      </w:r>
-      <w:r>
-        <w:t>Select a board size, and dwell with your eyes or click to fire.</w:t>
-      </w:r>
-    </w:p>
-    <w:p>
-      <w:r>
-        <w:t xml:space="preserve">When you hit, you will see a flash. </w:t>
-      </w:r>
-      <w:r>
-        <w:t xml:space="preserve"> </w:t>
-      </w:r>
-      <w:r>
-        <w:t>After you hit every part of the submarine, it sinks and the whole sub will be revealed.</w:t>
-      </w:r>
-    </w:p>
-    <w:p>
-      <w:r>
-        <w:t xml:space="preserve">The game ends when you have sunk all four submarines. </w:t>
-      </w:r>
-    </w:p>
-    <w:p>
-      <w:r>
-        <w:t>Go on and test your accuracy.</w:t>
-      </w:r>
-      <w:r>
-        <w:t xml:space="preserve"> </w:t>
-      </w:r>
-      <w:r>
-        <w:t>Enjoy!</w:t>
-      </w:r>
-      <w:bookmarkStart w:id="0" w:name="_GoBack"/>
-      <w:bookmarkEnd w:id="0"/>
-    </w:p>
-    <w:p>
-      <w:r>
-        <w:t xml:space="preserve"> </w:t>
-      </w:r>
-    </w:p>
+    <w:p/>
     <w:p>
       <w:r>
         <w:t xml:space="preserve">The goal of the game is to click the buttons and hit all the submarines while maximizing your </w:t>
@@ -251,14 +204,39 @@
       </w:r>
     </w:p>
     <w:p>
-      <w:proofErr w:type="spellStart"/>
+      <w:pPr>
+        <w:pBdr>
+          <w:bottom w:val="single" w:sz="6" w:space="1" w:color="auto"/>
+        </w:pBdr>
+      </w:pPr>
       <w:r>
         <w:t>Enjoy</w:t>
       </w:r>
-      <w:proofErr w:type="spellEnd"/>
       <w:r>
         <w:t>!</w:t>
       </w:r>
+    </w:p>
+    <w:p>
+      <w:r>
+        <w:t>There are four submarines of sizes one, two, three, and four hidden in the board. Select a board size, and dwell with your eyes or click to fire.</w:t>
+      </w:r>
+    </w:p>
+    <w:p>
+      <w:r>
+        <w:t>When you hit, you will see a flash.  After you hit every part of the submarine, it sinks and the whole sub will be revealed.</w:t>
+      </w:r>
+    </w:p>
+    <w:p>
+      <w:r>
+        <w:t xml:space="preserve">The game ends when you have sunk all four submarines. </w:t>
+      </w:r>
+    </w:p>
+    <w:p>
+      <w:r>
+        <w:t>Go on and test your accuracy. Enjoy!</w:t>
+      </w:r>
+      <w:bookmarkStart w:id="0" w:name="_GoBack"/>
+      <w:bookmarkEnd w:id="0"/>
     </w:p>
     <w:sectPr>
       <w:pgSz w:w="12240" w:h="15840"/>

</xml_diff>